<commit_message>
image bienvenue refaite et placée en background div + modif histo randos 2020 + histo s&f france
</commit_message>
<xml_diff>
--- a/documents/historique de Sport et Foi France.docx
+++ b/documents/historique de Sport et Foi France.docx
@@ -155,7 +155,51 @@
           <w:szCs w:val="24"/>
           <w:lang w:eastAsia="ar-SA"/>
         </w:rPr>
-        <w:t>Jean-Jacques BRECHARD</w:t>
+        <w:t>Jean</w:t>
+      </w:r>
+      <w:r>
+        <w:rPr>
+          <w:rFonts w:ascii="Times New Roman" w:eastAsia="Times New Roman" w:hAnsi="Times New Roman" w:cs="Times New Roman"/>
+          <w:b/>
+          <w:color w:val="000000"/>
+          <w:sz w:val="24"/>
+          <w:szCs w:val="24"/>
+          <w:lang w:eastAsia="ar-SA"/>
+        </w:rPr>
+        <w:t xml:space="preserve"> </w:t>
+      </w:r>
+      <w:r>
+        <w:rPr>
+          <w:rFonts w:ascii="Times New Roman" w:eastAsia="Times New Roman" w:hAnsi="Times New Roman" w:cs="Times New Roman"/>
+          <w:b/>
+          <w:color w:val="000000"/>
+          <w:sz w:val="24"/>
+          <w:szCs w:val="24"/>
+          <w:lang w:eastAsia="ar-SA"/>
+        </w:rPr>
+        <w:t>-</w:t>
+      </w:r>
+      <w:r>
+        <w:rPr>
+          <w:rFonts w:ascii="Times New Roman" w:eastAsia="Times New Roman" w:hAnsi="Times New Roman" w:cs="Times New Roman"/>
+          <w:b/>
+          <w:color w:val="000000"/>
+          <w:sz w:val="24"/>
+          <w:szCs w:val="24"/>
+          <w:lang w:eastAsia="ar-SA"/>
+        </w:rPr>
+        <w:t xml:space="preserve"> </w:t>
+      </w:r>
+      <w:r>
+        <w:rPr>
+          <w:rFonts w:ascii="Times New Roman" w:eastAsia="Times New Roman" w:hAnsi="Times New Roman" w:cs="Times New Roman"/>
+          <w:b/>
+          <w:color w:val="000000"/>
+          <w:sz w:val="24"/>
+          <w:szCs w:val="24"/>
+          <w:lang w:eastAsia="ar-SA"/>
+        </w:rPr>
+        <w:t>Jacques BRECHARD</w:t>
       </w:r>
       <w:r>
         <w:rPr>
@@ -184,7 +228,27 @@
           <w:szCs w:val="24"/>
           <w:lang w:eastAsia="ar-SA"/>
         </w:rPr>
-        <w:t>cross du Figaro et les 15k</w:t>
+        <w:t>cross du Figaro et les 15</w:t>
+      </w:r>
+      <w:r>
+        <w:rPr>
+          <w:rFonts w:ascii="Times New Roman" w:eastAsia="Times New Roman" w:hAnsi="Times New Roman" w:cs="Times New Roman"/>
+          <w:color w:val="000000"/>
+          <w:sz w:val="24"/>
+          <w:szCs w:val="24"/>
+          <w:lang w:eastAsia="ar-SA"/>
+        </w:rPr>
+        <w:t xml:space="preserve"> </w:t>
+      </w:r>
+      <w:r>
+        <w:rPr>
+          <w:rFonts w:ascii="Times New Roman" w:eastAsia="Times New Roman" w:hAnsi="Times New Roman" w:cs="Times New Roman"/>
+          <w:color w:val="000000"/>
+          <w:sz w:val="24"/>
+          <w:szCs w:val="24"/>
+          <w:lang w:eastAsia="ar-SA"/>
+        </w:rPr>
+        <w:t>k</w:t>
       </w:r>
       <w:r>
         <w:rPr>
@@ -235,8 +299,6 @@
         <w:jc w:val="both"/>
         <w:rPr>
           <w:rFonts w:ascii="Times New Roman" w:eastAsia="Times New Roman" w:hAnsi="Times New Roman" w:cs="Times New Roman"/>
-          <w:b/>
-          <w:color w:val="000000"/>
           <w:sz w:val="24"/>
           <w:szCs w:val="24"/>
           <w:lang w:eastAsia="ar-SA"/>
@@ -249,7 +311,34 @@
           <w:szCs w:val="24"/>
           <w:lang w:eastAsia="ar-SA"/>
         </w:rPr>
-        <w:t>Dans le même temps dans le sud de la France des sportifs chrétiens aspiraient au même désirdans les milieux du tennis avec</w:t>
+        <w:t>Dans le même temps dans le sud de la France des sportifs chrétiens aspiraient au même désir</w:t>
+      </w:r>
+      <w:r>
+        <w:rPr>
+          <w:rFonts w:ascii="Times New Roman" w:eastAsia="Times New Roman" w:hAnsi="Times New Roman" w:cs="Times New Roman"/>
+          <w:sz w:val="24"/>
+          <w:szCs w:val="24"/>
+          <w:lang w:eastAsia="ar-SA"/>
+        </w:rPr>
+        <w:t xml:space="preserve"> </w:t>
+      </w:r>
+      <w:r>
+        <w:rPr>
+          <w:rFonts w:ascii="Times New Roman" w:eastAsia="Times New Roman" w:hAnsi="Times New Roman" w:cs="Times New Roman"/>
+          <w:sz w:val="24"/>
+          <w:szCs w:val="24"/>
+          <w:lang w:eastAsia="ar-SA"/>
+        </w:rPr>
+        <w:t>dans les milieux du tennis avec</w:t>
+      </w:r>
+      <w:r>
+        <w:rPr>
+          <w:rFonts w:ascii="Times New Roman" w:eastAsia="Times New Roman" w:hAnsi="Times New Roman" w:cs="Times New Roman"/>
+          <w:sz w:val="24"/>
+          <w:szCs w:val="24"/>
+          <w:lang w:eastAsia="ar-SA"/>
+        </w:rPr>
+        <w:t xml:space="preserve"> </w:t>
       </w:r>
       <w:r>
         <w:rPr>
@@ -280,16 +369,73 @@
           <w:szCs w:val="24"/>
           <w:lang w:eastAsia="ar-SA"/>
         </w:rPr>
-        <w:t>GérardLANNIEE</w:t>
-      </w:r>
-      <w:r>
-        <w:rPr>
-          <w:rFonts w:ascii="Times New Roman" w:eastAsia="Times New Roman" w:hAnsi="Times New Roman" w:cs="Times New Roman"/>
-          <w:sz w:val="24"/>
-          <w:szCs w:val="24"/>
-          <w:lang w:eastAsia="ar-SA"/>
-        </w:rPr>
-        <w:t xml:space="preserve"> (Nîmes). Sans se connaître les deux groupes se constituaient : ceux de l’association </w:t>
+        <w:t>Gérard</w:t>
+      </w:r>
+      <w:r>
+        <w:rPr>
+          <w:rFonts w:ascii="Times New Roman" w:eastAsia="Times New Roman" w:hAnsi="Times New Roman" w:cs="Times New Roman"/>
+          <w:b/>
+          <w:color w:val="000000"/>
+          <w:sz w:val="24"/>
+          <w:szCs w:val="24"/>
+          <w:lang w:eastAsia="ar-SA"/>
+        </w:rPr>
+        <w:t xml:space="preserve"> </w:t>
+      </w:r>
+      <w:r>
+        <w:rPr>
+          <w:rFonts w:ascii="Times New Roman" w:eastAsia="Times New Roman" w:hAnsi="Times New Roman" w:cs="Times New Roman"/>
+          <w:b/>
+          <w:color w:val="000000"/>
+          <w:sz w:val="24"/>
+          <w:szCs w:val="24"/>
+          <w:lang w:eastAsia="ar-SA"/>
+        </w:rPr>
+        <w:t>LANNIEE</w:t>
+      </w:r>
+      <w:r>
+        <w:rPr>
+          <w:rFonts w:ascii="Times New Roman" w:eastAsia="Times New Roman" w:hAnsi="Times New Roman" w:cs="Times New Roman"/>
+          <w:sz w:val="24"/>
+          <w:szCs w:val="24"/>
+          <w:lang w:eastAsia="ar-SA"/>
+        </w:rPr>
+        <w:t xml:space="preserve"> (Nîmes). Sans se connaître les deux groupes se constituaient : </w:t>
+      </w:r>
+    </w:p>
+    <w:p>
+      <w:pPr>
+        <w:suppressAutoHyphens/>
+        <w:spacing w:after="0" w:line="240" w:lineRule="auto"/>
+        <w:jc w:val="both"/>
+        <w:rPr>
+          <w:rFonts w:ascii="Times New Roman" w:eastAsia="Times New Roman" w:hAnsi="Times New Roman" w:cs="Times New Roman"/>
+          <w:b/>
+          <w:color w:val="000000"/>
+          <w:sz w:val="24"/>
+          <w:szCs w:val="24"/>
+          <w:lang w:eastAsia="ar-SA"/>
+        </w:rPr>
+      </w:pPr>
+      <w:proofErr w:type="gramStart"/>
+      <w:r>
+        <w:rPr>
+          <w:rFonts w:ascii="Times New Roman" w:eastAsia="Times New Roman" w:hAnsi="Times New Roman" w:cs="Times New Roman"/>
+          <w:sz w:val="24"/>
+          <w:szCs w:val="24"/>
+          <w:lang w:eastAsia="ar-SA"/>
+        </w:rPr>
+        <w:t>ceux</w:t>
+      </w:r>
+      <w:proofErr w:type="gramEnd"/>
+      <w:r>
+        <w:rPr>
+          <w:rFonts w:ascii="Times New Roman" w:eastAsia="Times New Roman" w:hAnsi="Times New Roman" w:cs="Times New Roman"/>
+          <w:sz w:val="24"/>
+          <w:szCs w:val="24"/>
+          <w:lang w:eastAsia="ar-SA"/>
+        </w:rPr>
+        <w:t xml:space="preserve"> de l’association </w:t>
       </w:r>
       <w:r>
         <w:rPr>

</xml_diff>

<commit_message>
grosse mise à jour : camp basket + inscription 2022-2023 avec documents + modifs diverses
</commit_message>
<xml_diff>
--- a/documents/historique de Sport et Foi France.docx
+++ b/documents/historique de Sport et Foi France.docx
@@ -6,25 +6,118 @@
       <w:pPr>
         <w:suppressAutoHyphens/>
         <w:spacing w:after="0" w:line="240" w:lineRule="auto"/>
+        <w:jc w:val="center"/>
+        <w:rPr>
+          <w:rFonts w:ascii="Franklin Gothic Demi Cond" w:eastAsia="Times New Roman" w:hAnsi="Franklin Gothic Demi Cond" w:cs="Times New Roman"/>
+          <w:b/>
+          <w:sz w:val="36"/>
+          <w:szCs w:val="36"/>
+          <w:lang w:eastAsia="ar-SA"/>
+        </w:rPr>
+      </w:pPr>
+      <w:r>
+        <w:rPr>
+          <w:rFonts w:ascii="Franklin Gothic Demi Cond" w:eastAsia="Times New Roman" w:hAnsi="Franklin Gothic Demi Cond" w:cs="Times New Roman"/>
+          <w:b/>
+          <w:noProof/>
+          <w:sz w:val="36"/>
+          <w:szCs w:val="36"/>
+        </w:rPr>
+        <w:drawing>
+          <wp:anchor distT="0" distB="0" distL="114300" distR="114300" simplePos="0" relativeHeight="251658240" behindDoc="1" locked="0" layoutInCell="1" allowOverlap="1">
+            <wp:simplePos x="0" y="0"/>
+            <wp:positionH relativeFrom="column">
+              <wp:posOffset>633095</wp:posOffset>
+            </wp:positionH>
+            <wp:positionV relativeFrom="paragraph">
+              <wp:posOffset>154940</wp:posOffset>
+            </wp:positionV>
+            <wp:extent cx="3145155" cy="4438650"/>
+            <wp:effectExtent l="666750" t="0" r="664845" b="0"/>
+            <wp:wrapTight wrapText="bothSides">
+              <wp:wrapPolygon edited="0">
+                <wp:start x="21724" y="-97"/>
+                <wp:lineTo x="-124" y="-97"/>
+                <wp:lineTo x="-124" y="21688"/>
+                <wp:lineTo x="21724" y="21688"/>
+                <wp:lineTo x="21724" y="-97"/>
+              </wp:wrapPolygon>
+            </wp:wrapTight>
+            <wp:docPr id="1" name="Image 0" descr="image1.jpeg"/>
+            <wp:cNvGraphicFramePr>
+              <a:graphicFrameLocks xmlns:a="http://schemas.openxmlformats.org/drawingml/2006/main" noChangeAspect="1"/>
+            </wp:cNvGraphicFramePr>
+            <a:graphic xmlns:a="http://schemas.openxmlformats.org/drawingml/2006/main">
+              <a:graphicData uri="http://schemas.openxmlformats.org/drawingml/2006/picture">
+                <pic:pic xmlns:pic="http://schemas.openxmlformats.org/drawingml/2006/picture">
+                  <pic:nvPicPr>
+                    <pic:cNvPr id="0" name="image1.jpeg"/>
+                    <pic:cNvPicPr/>
+                  </pic:nvPicPr>
+                  <pic:blipFill>
+                    <a:blip r:embed="rId6">
+                      <a:lum contrast="18000"/>
+                    </a:blip>
+                    <a:stretch>
+                      <a:fillRect/>
+                    </a:stretch>
+                  </pic:blipFill>
+                  <pic:spPr>
+                    <a:xfrm rot="16200000" flipV="1">
+                      <a:off x="0" y="0"/>
+                      <a:ext cx="3145155" cy="4438650"/>
+                    </a:xfrm>
+                    <a:prstGeom prst="rect">
+                      <a:avLst/>
+                    </a:prstGeom>
+                    <a:ln>
+                      <a:solidFill>
+                        <a:schemeClr val="tx2">
+                          <a:lumMod val="75000"/>
+                        </a:schemeClr>
+                      </a:solidFill>
+                    </a:ln>
+                  </pic:spPr>
+                </pic:pic>
+              </a:graphicData>
+            </a:graphic>
+          </wp:anchor>
+        </w:drawing>
+      </w:r>
+      <w:r>
+        <w:rPr>
+          <w:rFonts w:ascii="Franklin Gothic Demi Cond" w:eastAsia="Times New Roman" w:hAnsi="Franklin Gothic Demi Cond" w:cs="Times New Roman"/>
+          <w:b/>
+          <w:sz w:val="36"/>
+          <w:szCs w:val="36"/>
+          <w:lang w:eastAsia="ar-SA"/>
+        </w:rPr>
+        <w:t xml:space="preserve">Historique du mouvement Sport et Foi en </w:t>
+      </w:r>
+      <w:r>
+        <w:rPr>
+          <w:rFonts w:ascii="Franklin Gothic Demi Cond" w:eastAsia="Times New Roman" w:hAnsi="Franklin Gothic Demi Cond" w:cs="Times New Roman"/>
+          <w:b/>
+          <w:sz w:val="36"/>
+          <w:szCs w:val="36"/>
+          <w:lang w:eastAsia="ar-SA"/>
+        </w:rPr>
+        <w:t>France</w:t>
+      </w:r>
+    </w:p>
+    <w:p>
+      <w:pPr>
+        <w:suppressAutoHyphens/>
+        <w:spacing w:after="0" w:line="240" w:lineRule="auto"/>
         <w:jc w:val="both"/>
         <w:rPr>
-          <w:rFonts w:ascii="Times New Roman" w:eastAsia="Times New Roman" w:hAnsi="Times New Roman" w:cs="Times New Roman"/>
-          <w:b/>
-          <w:sz w:val="28"/>
-          <w:szCs w:val="28"/>
-          <w:lang w:eastAsia="ar-SA"/>
-        </w:rPr>
-      </w:pPr>
-      <w:r>
-        <w:rPr>
-          <w:rFonts w:ascii="Times New Roman" w:eastAsia="Times New Roman" w:hAnsi="Times New Roman" w:cs="Times New Roman"/>
-          <w:b/>
-          <w:sz w:val="28"/>
-          <w:szCs w:val="28"/>
-          <w:lang w:eastAsia="ar-SA"/>
-        </w:rPr>
-        <w:t>Historique du mouvement Sport et Foi en France</w:t>
-      </w:r>
+          <w:rFonts w:ascii="Franklin Gothic Demi Cond" w:eastAsia="Times New Roman" w:hAnsi="Franklin Gothic Demi Cond" w:cs="Times New Roman"/>
+          <w:b/>
+          <w:sz w:val="36"/>
+          <w:szCs w:val="36"/>
+          <w:lang w:eastAsia="ar-SA"/>
+        </w:rPr>
+      </w:pPr>
     </w:p>
     <w:p>
       <w:pPr>
@@ -32,10 +125,10 @@
         <w:spacing w:after="0" w:line="240" w:lineRule="auto"/>
         <w:jc w:val="both"/>
         <w:rPr>
-          <w:rFonts w:ascii="Times New Roman" w:eastAsia="Times New Roman" w:hAnsi="Times New Roman" w:cs="Times New Roman"/>
-          <w:b/>
-          <w:sz w:val="24"/>
-          <w:szCs w:val="24"/>
+          <w:rFonts w:ascii="Franklin Gothic Demi Cond" w:eastAsia="Times New Roman" w:hAnsi="Franklin Gothic Demi Cond" w:cs="Times New Roman"/>
+          <w:b/>
+          <w:sz w:val="36"/>
+          <w:szCs w:val="36"/>
           <w:lang w:eastAsia="ar-SA"/>
         </w:rPr>
       </w:pPr>
@@ -44,29 +137,124 @@
       <w:pPr>
         <w:suppressAutoHyphens/>
         <w:spacing w:after="0" w:line="240" w:lineRule="auto"/>
+        <w:jc w:val="center"/>
+        <w:rPr>
+          <w:rFonts w:ascii="Times New Roman" w:eastAsia="Times New Roman" w:hAnsi="Times New Roman" w:cs="Times New Roman"/>
+          <w:b/>
+          <w:sz w:val="24"/>
+          <w:szCs w:val="24"/>
+          <w:lang w:eastAsia="ar-SA"/>
+        </w:rPr>
+      </w:pPr>
+    </w:p>
+    <w:p>
+      <w:pPr>
+        <w:suppressAutoHyphens/>
+        <w:spacing w:after="0" w:line="240" w:lineRule="auto"/>
+        <w:jc w:val="center"/>
+        <w:rPr>
+          <w:rFonts w:ascii="Franklin Gothic Demi Cond" w:eastAsia="Times New Roman" w:hAnsi="Franklin Gothic Demi Cond" w:cs="Times New Roman"/>
+          <w:sz w:val="24"/>
+          <w:szCs w:val="24"/>
+          <w:lang w:eastAsia="ar-SA"/>
+        </w:rPr>
+      </w:pPr>
+      <w:r>
+        <w:rPr>
+          <w:rFonts w:ascii="Franklin Gothic Demi Cond" w:eastAsia="Times New Roman" w:hAnsi="Franklin Gothic Demi Cond" w:cs="Times New Roman"/>
+          <w:sz w:val="24"/>
+          <w:szCs w:val="24"/>
+          <w:lang w:eastAsia="ar-SA"/>
+        </w:rPr>
+        <w:t>En France les sportifs des milieux protestants ont essayé de se regrouper pour vivre leur sport dans un cadre et une atmosphère chrétienne. Cette idée n’est pas d’aujourd’hui quand on se souvient combien important a été l’action des patronages dans le milieu sportif français.</w:t>
+      </w:r>
+    </w:p>
+    <w:p>
+      <w:pPr>
+        <w:suppressAutoHyphens/>
+        <w:spacing w:after="0" w:line="240" w:lineRule="auto"/>
         <w:jc w:val="both"/>
         <w:rPr>
           <w:rFonts w:ascii="Times New Roman" w:eastAsia="Times New Roman" w:hAnsi="Times New Roman" w:cs="Times New Roman"/>
-          <w:sz w:val="24"/>
-          <w:szCs w:val="24"/>
-          <w:lang w:eastAsia="ar-SA"/>
-        </w:rPr>
-      </w:pPr>
-      <w:r>
-        <w:rPr>
-          <w:rFonts w:ascii="Times New Roman" w:eastAsia="Times New Roman" w:hAnsi="Times New Roman" w:cs="Times New Roman"/>
-          <w:sz w:val="24"/>
-          <w:szCs w:val="24"/>
-          <w:lang w:eastAsia="ar-SA"/>
-        </w:rPr>
-        <w:t>En France les sportifs des milieux protestants ont essayé de se regrouper pour vivre leur sport dans un cadre et une atmosphère chrétienne. Cette idée n’est pas d’aujourd’hui quand on se souvient combien important a été l’action des patronages dans le milieu sportif français.</w:t>
-      </w:r>
+          <w:b/>
+          <w:lang w:eastAsia="ar-SA"/>
+        </w:rPr>
+      </w:pPr>
     </w:p>
     <w:p>
       <w:pPr>
         <w:suppressAutoHyphens/>
         <w:spacing w:after="0" w:line="240" w:lineRule="auto"/>
         <w:jc w:val="both"/>
+        <w:rPr>
+          <w:rFonts w:ascii="Times New Roman" w:eastAsia="Times New Roman" w:hAnsi="Times New Roman" w:cs="Times New Roman"/>
+          <w:b/>
+          <w:sz w:val="20"/>
+          <w:szCs w:val="20"/>
+          <w:lang w:eastAsia="ar-SA"/>
+        </w:rPr>
+      </w:pPr>
+      <w:r>
+        <w:rPr>
+          <w:rFonts w:ascii="Times New Roman" w:eastAsia="Times New Roman" w:hAnsi="Times New Roman" w:cs="Times New Roman"/>
+          <w:b/>
+          <w:sz w:val="20"/>
+          <w:szCs w:val="20"/>
+          <w:lang w:eastAsia="ar-SA"/>
+        </w:rPr>
+        <w:t>Jean-Jacques BRECHARD et Gérard LANNIEE</w:t>
+      </w:r>
+      <w:r>
+        <w:rPr>
+          <w:rFonts w:ascii="Times New Roman" w:eastAsia="Times New Roman" w:hAnsi="Times New Roman" w:cs="Times New Roman"/>
+          <w:b/>
+          <w:sz w:val="20"/>
+          <w:szCs w:val="20"/>
+          <w:lang w:eastAsia="ar-SA"/>
+        </w:rPr>
+        <w:t xml:space="preserve"> - </w:t>
+      </w:r>
+      <w:r>
+        <w:rPr>
+          <w:rFonts w:ascii="Times New Roman" w:eastAsia="Times New Roman" w:hAnsi="Times New Roman" w:cs="Times New Roman"/>
+          <w:b/>
+          <w:sz w:val="20"/>
+          <w:szCs w:val="20"/>
+          <w:lang w:eastAsia="ar-SA"/>
+        </w:rPr>
+        <w:t xml:space="preserve"> cliché année 1988</w:t>
+      </w:r>
+      <w:r>
+        <w:rPr>
+          <w:rFonts w:ascii="Times New Roman" w:eastAsia="Times New Roman" w:hAnsi="Times New Roman" w:cs="Times New Roman"/>
+          <w:b/>
+          <w:sz w:val="20"/>
+          <w:szCs w:val="20"/>
+          <w:lang w:eastAsia="ar-SA"/>
+        </w:rPr>
+        <w:t>/1989</w:t>
+      </w:r>
+    </w:p>
+    <w:p>
+      <w:pPr>
+        <w:suppressAutoHyphens/>
+        <w:spacing w:after="0" w:line="240" w:lineRule="auto"/>
+        <w:ind w:firstLine="708"/>
+        <w:jc w:val="center"/>
+        <w:rPr>
+          <w:rFonts w:ascii="Times New Roman" w:eastAsia="Times New Roman" w:hAnsi="Times New Roman" w:cs="Times New Roman"/>
+          <w:sz w:val="20"/>
+          <w:szCs w:val="20"/>
+          <w:lang w:eastAsia="ar-SA"/>
+        </w:rPr>
+      </w:pPr>
+    </w:p>
+    <w:p>
+      <w:pPr>
+        <w:suppressAutoHyphens/>
+        <w:spacing w:after="0" w:line="240" w:lineRule="auto"/>
+        <w:ind w:firstLine="708"/>
+        <w:jc w:val="center"/>
         <w:rPr>
           <w:rFonts w:ascii="Times New Roman" w:eastAsia="Times New Roman" w:hAnsi="Times New Roman" w:cs="Times New Roman"/>
           <w:sz w:val="24"/>
@@ -144,24 +332,11 @@
           <w:szCs w:val="24"/>
           <w:lang w:eastAsia="ar-SA"/>
         </w:rPr>
-        <w:t xml:space="preserve">se sont regroupés autour de </w:t>
-      </w:r>
-      <w:r>
-        <w:rPr>
-          <w:rFonts w:ascii="Times New Roman" w:eastAsia="Times New Roman" w:hAnsi="Times New Roman" w:cs="Times New Roman"/>
-          <w:b/>
-          <w:color w:val="000000"/>
-          <w:sz w:val="24"/>
-          <w:szCs w:val="24"/>
-          <w:lang w:eastAsia="ar-SA"/>
-        </w:rPr>
-        <w:t>Jean</w:t>
-      </w:r>
-      <w:r>
-        <w:rPr>
-          <w:rFonts w:ascii="Times New Roman" w:eastAsia="Times New Roman" w:hAnsi="Times New Roman" w:cs="Times New Roman"/>
-          <w:b/>
-          <w:color w:val="000000"/>
+        <w:t>se sont regroupés autour de</w:t>
+      </w:r>
+      <w:r>
+        <w:rPr>
+          <w:rFonts w:ascii="Times New Roman" w:eastAsia="Times New Roman" w:hAnsi="Times New Roman" w:cs="Times New Roman"/>
           <w:sz w:val="24"/>
           <w:szCs w:val="24"/>
           <w:lang w:eastAsia="ar-SA"/>
@@ -177,13 +352,118 @@
           <w:szCs w:val="24"/>
           <w:lang w:eastAsia="ar-SA"/>
         </w:rPr>
-        <w:t>-</w:t>
-      </w:r>
-      <w:r>
-        <w:rPr>
-          <w:rFonts w:ascii="Times New Roman" w:eastAsia="Times New Roman" w:hAnsi="Times New Roman" w:cs="Times New Roman"/>
-          <w:b/>
-          <w:color w:val="000000"/>
+        <w:t>Jean-Jacques BRECHARD</w:t>
+      </w:r>
+      <w:r>
+        <w:rPr>
+          <w:rFonts w:ascii="Times New Roman" w:eastAsia="Times New Roman" w:hAnsi="Times New Roman" w:cs="Times New Roman"/>
+          <w:sz w:val="24"/>
+          <w:szCs w:val="24"/>
+          <w:lang w:eastAsia="ar-SA"/>
+        </w:rPr>
+        <w:t xml:space="preserve"> dans la région parisienne pour participer à deux grandes manifestations sportives « </w:t>
+      </w:r>
+      <w:r>
+        <w:rPr>
+          <w:rFonts w:ascii="Times New Roman" w:eastAsia="Times New Roman" w:hAnsi="Times New Roman" w:cs="Times New Roman"/>
+          <w:color w:val="000000"/>
+          <w:sz w:val="24"/>
+          <w:szCs w:val="24"/>
+          <w:lang w:eastAsia="ar-SA"/>
+        </w:rPr>
+        <w:t xml:space="preserve">Le </w:t>
+      </w:r>
+      <w:r>
+        <w:rPr>
+          <w:rFonts w:ascii="Times New Roman" w:eastAsia="Times New Roman" w:hAnsi="Times New Roman" w:cs="Times New Roman"/>
+          <w:color w:val="000000"/>
+          <w:sz w:val="24"/>
+          <w:szCs w:val="24"/>
+          <w:lang w:eastAsia="ar-SA"/>
+        </w:rPr>
+        <w:t>cross du Figaro et les 15k</w:t>
+      </w:r>
+      <w:r>
+        <w:rPr>
+          <w:rFonts w:ascii="Times New Roman" w:eastAsia="Times New Roman" w:hAnsi="Times New Roman" w:cs="Times New Roman"/>
+          <w:color w:val="000000"/>
+          <w:sz w:val="24"/>
+          <w:szCs w:val="24"/>
+          <w:lang w:eastAsia="ar-SA"/>
+        </w:rPr>
+        <w:t>m de l’humanité</w:t>
+      </w:r>
+      <w:r>
+        <w:rPr>
+          <w:rFonts w:ascii="Times New Roman" w:eastAsia="Times New Roman" w:hAnsi="Times New Roman" w:cs="Times New Roman"/>
+          <w:sz w:val="24"/>
+          <w:szCs w:val="24"/>
+          <w:lang w:eastAsia="ar-SA"/>
+        </w:rPr>
+        <w:t> ».</w:t>
+      </w:r>
+    </w:p>
+    <w:p>
+      <w:pPr>
+        <w:suppressAutoHyphens/>
+        <w:spacing w:after="0" w:line="240" w:lineRule="auto"/>
+        <w:jc w:val="both"/>
+        <w:rPr>
+          <w:rFonts w:ascii="Times New Roman" w:eastAsia="Times New Roman" w:hAnsi="Times New Roman" w:cs="Times New Roman"/>
+          <w:sz w:val="24"/>
+          <w:szCs w:val="24"/>
+          <w:lang w:eastAsia="ar-SA"/>
+        </w:rPr>
+      </w:pPr>
+      <w:r>
+        <w:rPr>
+          <w:rFonts w:ascii="Times New Roman" w:eastAsia="Times New Roman" w:hAnsi="Times New Roman" w:cs="Times New Roman"/>
+          <w:sz w:val="24"/>
+          <w:szCs w:val="24"/>
+          <w:lang w:eastAsia="ar-SA"/>
+        </w:rPr>
+        <w:t>Leur but était simple : témoigner de la foi qui les anime dans le milieu sportif.</w:t>
+      </w:r>
+    </w:p>
+    <w:p>
+      <w:pPr>
+        <w:suppressAutoHyphens/>
+        <w:spacing w:after="0" w:line="240" w:lineRule="auto"/>
+        <w:jc w:val="both"/>
+        <w:rPr>
+          <w:rFonts w:ascii="Times New Roman" w:eastAsia="Times New Roman" w:hAnsi="Times New Roman" w:cs="Times New Roman"/>
+          <w:sz w:val="24"/>
+          <w:szCs w:val="24"/>
+          <w:lang w:eastAsia="ar-SA"/>
+        </w:rPr>
+      </w:pPr>
+    </w:p>
+    <w:p>
+      <w:pPr>
+        <w:suppressAutoHyphens/>
+        <w:spacing w:after="0" w:line="240" w:lineRule="auto"/>
+        <w:jc w:val="both"/>
+        <w:rPr>
+          <w:rFonts w:ascii="Times New Roman" w:eastAsia="Times New Roman" w:hAnsi="Times New Roman" w:cs="Times New Roman"/>
+          <w:b/>
+          <w:color w:val="000000"/>
+          <w:sz w:val="24"/>
+          <w:szCs w:val="24"/>
+          <w:lang w:eastAsia="ar-SA"/>
+        </w:rPr>
+      </w:pPr>
+      <w:r>
+        <w:rPr>
+          <w:rFonts w:ascii="Times New Roman" w:eastAsia="Times New Roman" w:hAnsi="Times New Roman" w:cs="Times New Roman"/>
+          <w:sz w:val="24"/>
+          <w:szCs w:val="24"/>
+          <w:lang w:eastAsia="ar-SA"/>
+        </w:rPr>
+        <w:t>Dans le même temps dans le sud de la France des sportifs chrétiens aspiraient au même désir</w:t>
+      </w:r>
+      <w:r>
+        <w:rPr>
+          <w:rFonts w:ascii="Times New Roman" w:eastAsia="Times New Roman" w:hAnsi="Times New Roman" w:cs="Times New Roman"/>
           <w:sz w:val="24"/>
           <w:szCs w:val="24"/>
           <w:lang w:eastAsia="ar-SA"/>
@@ -193,47 +473,15 @@
       <w:r>
         <w:rPr>
           <w:rFonts w:ascii="Times New Roman" w:eastAsia="Times New Roman" w:hAnsi="Times New Roman" w:cs="Times New Roman"/>
-          <w:b/>
-          <w:color w:val="000000"/>
-          <w:sz w:val="24"/>
-          <w:szCs w:val="24"/>
-          <w:lang w:eastAsia="ar-SA"/>
-        </w:rPr>
-        <w:t>Jacques BRECHARD</w:t>
-      </w:r>
-      <w:r>
-        <w:rPr>
-          <w:rFonts w:ascii="Times New Roman" w:eastAsia="Times New Roman" w:hAnsi="Times New Roman" w:cs="Times New Roman"/>
-          <w:sz w:val="24"/>
-          <w:szCs w:val="24"/>
-          <w:lang w:eastAsia="ar-SA"/>
-        </w:rPr>
-        <w:t xml:space="preserve"> dans la région parisienne pour participer à deux grandes manifestations sportives « </w:t>
-      </w:r>
-      <w:r>
-        <w:rPr>
-          <w:rFonts w:ascii="Times New Roman" w:eastAsia="Times New Roman" w:hAnsi="Times New Roman" w:cs="Times New Roman"/>
-          <w:color w:val="000000"/>
-          <w:sz w:val="24"/>
-          <w:szCs w:val="24"/>
-          <w:lang w:eastAsia="ar-SA"/>
-        </w:rPr>
-        <w:t xml:space="preserve">Le </w:t>
-      </w:r>
-      <w:r>
-        <w:rPr>
-          <w:rFonts w:ascii="Times New Roman" w:eastAsia="Times New Roman" w:hAnsi="Times New Roman" w:cs="Times New Roman"/>
-          <w:color w:val="000000"/>
-          <w:sz w:val="24"/>
-          <w:szCs w:val="24"/>
-          <w:lang w:eastAsia="ar-SA"/>
-        </w:rPr>
-        <w:t>cross du Figaro et les 15</w:t>
-      </w:r>
-      <w:r>
-        <w:rPr>
-          <w:rFonts w:ascii="Times New Roman" w:eastAsia="Times New Roman" w:hAnsi="Times New Roman" w:cs="Times New Roman"/>
-          <w:color w:val="000000"/>
+          <w:sz w:val="24"/>
+          <w:szCs w:val="24"/>
+          <w:lang w:eastAsia="ar-SA"/>
+        </w:rPr>
+        <w:t>dans les milieux du tennis avec</w:t>
+      </w:r>
+      <w:r>
+        <w:rPr>
+          <w:rFonts w:ascii="Times New Roman" w:eastAsia="Times New Roman" w:hAnsi="Times New Roman" w:cs="Times New Roman"/>
           <w:sz w:val="24"/>
           <w:szCs w:val="24"/>
           <w:lang w:eastAsia="ar-SA"/>
@@ -248,26 +496,147 @@
           <w:szCs w:val="24"/>
           <w:lang w:eastAsia="ar-SA"/>
         </w:rPr>
-        <w:t>k</w:t>
-      </w:r>
-      <w:r>
-        <w:rPr>
-          <w:rFonts w:ascii="Times New Roman" w:eastAsia="Times New Roman" w:hAnsi="Times New Roman" w:cs="Times New Roman"/>
-          <w:color w:val="000000"/>
-          <w:sz w:val="24"/>
-          <w:szCs w:val="24"/>
-          <w:lang w:eastAsia="ar-SA"/>
-        </w:rPr>
-        <w:t>m de l’humanité</w:t>
-      </w:r>
-      <w:r>
-        <w:rPr>
-          <w:rFonts w:ascii="Times New Roman" w:eastAsia="Times New Roman" w:hAnsi="Times New Roman" w:cs="Times New Roman"/>
-          <w:sz w:val="24"/>
-          <w:szCs w:val="24"/>
-          <w:lang w:eastAsia="ar-SA"/>
-        </w:rPr>
-        <w:t> ».</w:t>
+        <w:t>Christian FIHOL</w:t>
+      </w:r>
+      <w:r>
+        <w:rPr>
+          <w:rFonts w:ascii="Times New Roman" w:eastAsia="Times New Roman" w:hAnsi="Times New Roman" w:cs="Times New Roman"/>
+          <w:sz w:val="24"/>
+          <w:szCs w:val="24"/>
+          <w:lang w:eastAsia="ar-SA"/>
+        </w:rPr>
+        <w:t xml:space="preserve"> du Vigan  (34) ou du basket-ball avec </w:t>
+      </w:r>
+      <w:r>
+        <w:rPr>
+          <w:rFonts w:ascii="Times New Roman" w:eastAsia="Times New Roman" w:hAnsi="Times New Roman" w:cs="Times New Roman"/>
+          <w:b/>
+          <w:color w:val="000000"/>
+          <w:sz w:val="24"/>
+          <w:szCs w:val="24"/>
+          <w:lang w:eastAsia="ar-SA"/>
+        </w:rPr>
+        <w:t>Gérard</w:t>
+      </w:r>
+      <w:r>
+        <w:rPr>
+          <w:rFonts w:ascii="Times New Roman" w:eastAsia="Times New Roman" w:hAnsi="Times New Roman" w:cs="Times New Roman"/>
+          <w:b/>
+          <w:color w:val="000000"/>
+          <w:sz w:val="24"/>
+          <w:szCs w:val="24"/>
+          <w:lang w:eastAsia="ar-SA"/>
+        </w:rPr>
+        <w:t xml:space="preserve"> </w:t>
+      </w:r>
+      <w:r>
+        <w:rPr>
+          <w:rFonts w:ascii="Times New Roman" w:eastAsia="Times New Roman" w:hAnsi="Times New Roman" w:cs="Times New Roman"/>
+          <w:b/>
+          <w:color w:val="000000"/>
+          <w:sz w:val="24"/>
+          <w:szCs w:val="24"/>
+          <w:lang w:eastAsia="ar-SA"/>
+        </w:rPr>
+        <w:t>LANNIEE</w:t>
+      </w:r>
+      <w:r>
+        <w:rPr>
+          <w:rFonts w:ascii="Times New Roman" w:eastAsia="Times New Roman" w:hAnsi="Times New Roman" w:cs="Times New Roman"/>
+          <w:sz w:val="24"/>
+          <w:szCs w:val="24"/>
+          <w:lang w:eastAsia="ar-SA"/>
+        </w:rPr>
+        <w:t xml:space="preserve"> (Nîmes). Sans se connaître les deux groupes se constituaient : </w:t>
+      </w:r>
+      <w:r>
+        <w:rPr>
+          <w:rFonts w:ascii="Times New Roman" w:eastAsia="Times New Roman" w:hAnsi="Times New Roman" w:cs="Times New Roman"/>
+          <w:sz w:val="24"/>
+          <w:szCs w:val="24"/>
+          <w:lang w:eastAsia="ar-SA"/>
+        </w:rPr>
+        <w:t>C</w:t>
+      </w:r>
+      <w:r>
+        <w:rPr>
+          <w:rFonts w:ascii="Times New Roman" w:eastAsia="Times New Roman" w:hAnsi="Times New Roman" w:cs="Times New Roman"/>
+          <w:sz w:val="24"/>
+          <w:szCs w:val="24"/>
+          <w:lang w:eastAsia="ar-SA"/>
+        </w:rPr>
+        <w:t xml:space="preserve">eux de l’association </w:t>
+      </w:r>
+      <w:r>
+        <w:rPr>
+          <w:rFonts w:ascii="Times New Roman" w:eastAsia="Times New Roman" w:hAnsi="Times New Roman" w:cs="Times New Roman"/>
+          <w:b/>
+          <w:color w:val="000000"/>
+          <w:sz w:val="24"/>
+          <w:szCs w:val="24"/>
+          <w:lang w:eastAsia="ar-SA"/>
+        </w:rPr>
+        <w:t>Sport &amp; Foi</w:t>
+      </w:r>
+      <w:r>
+        <w:rPr>
+          <w:rFonts w:ascii="Times New Roman" w:eastAsia="Times New Roman" w:hAnsi="Times New Roman" w:cs="Times New Roman"/>
+          <w:sz w:val="24"/>
+          <w:szCs w:val="24"/>
+          <w:lang w:eastAsia="ar-SA"/>
+        </w:rPr>
+        <w:t xml:space="preserve"> à Epinay sur Seine </w:t>
+      </w:r>
+      <w:r>
+        <w:rPr>
+          <w:rFonts w:ascii="Times New Roman" w:eastAsia="Times New Roman" w:hAnsi="Times New Roman" w:cs="Times New Roman"/>
+          <w:b/>
+          <w:color w:val="000000"/>
+          <w:sz w:val="24"/>
+          <w:szCs w:val="24"/>
+          <w:lang w:eastAsia="ar-SA"/>
+        </w:rPr>
+        <w:t>en 1984</w:t>
+      </w:r>
+      <w:r>
+        <w:rPr>
+          <w:rFonts w:ascii="Times New Roman" w:eastAsia="Times New Roman" w:hAnsi="Times New Roman" w:cs="Times New Roman"/>
+          <w:sz w:val="24"/>
+          <w:szCs w:val="24"/>
+          <w:lang w:eastAsia="ar-SA"/>
+        </w:rPr>
+        <w:t xml:space="preserve"> et ceux de </w:t>
+      </w:r>
+      <w:r>
+        <w:rPr>
+          <w:rFonts w:ascii="Times New Roman" w:eastAsia="Times New Roman" w:hAnsi="Times New Roman" w:cs="Times New Roman"/>
+          <w:b/>
+          <w:color w:val="000000"/>
+          <w:sz w:val="24"/>
+          <w:szCs w:val="24"/>
+          <w:lang w:eastAsia="ar-SA"/>
+        </w:rPr>
+        <w:t>la Fédération Nationale des Sportifs Chrétiens</w:t>
+      </w:r>
+      <w:r>
+        <w:rPr>
+          <w:rFonts w:ascii="Times New Roman" w:eastAsia="Times New Roman" w:hAnsi="Times New Roman" w:cs="Times New Roman"/>
+          <w:sz w:val="24"/>
+          <w:szCs w:val="24"/>
+          <w:lang w:eastAsia="ar-SA"/>
+        </w:rPr>
+        <w:t xml:space="preserve"> à Nîmes </w:t>
+      </w:r>
+      <w:r>
+        <w:rPr>
+          <w:rFonts w:ascii="Times New Roman" w:eastAsia="Times New Roman" w:hAnsi="Times New Roman" w:cs="Times New Roman"/>
+          <w:b/>
+          <w:color w:val="000000"/>
+          <w:sz w:val="24"/>
+          <w:szCs w:val="24"/>
+          <w:lang w:eastAsia="ar-SA"/>
+        </w:rPr>
+        <w:t>en 1983.</w:t>
       </w:r>
     </w:p>
     <w:p>
@@ -277,20 +646,13 @@
         <w:jc w:val="both"/>
         <w:rPr>
           <w:rFonts w:ascii="Times New Roman" w:eastAsia="Times New Roman" w:hAnsi="Times New Roman" w:cs="Times New Roman"/>
-          <w:sz w:val="24"/>
-          <w:szCs w:val="24"/>
-          <w:lang w:eastAsia="ar-SA"/>
-        </w:rPr>
-      </w:pPr>
-      <w:r>
-        <w:rPr>
-          <w:rFonts w:ascii="Times New Roman" w:eastAsia="Times New Roman" w:hAnsi="Times New Roman" w:cs="Times New Roman"/>
-          <w:sz w:val="24"/>
-          <w:szCs w:val="24"/>
-          <w:lang w:eastAsia="ar-SA"/>
-        </w:rPr>
-        <w:t>Leur but était simple : témoigner de la foi qui les anime dans le milieu sportif.</w:t>
-      </w:r>
+          <w:b/>
+          <w:color w:val="000000"/>
+          <w:sz w:val="24"/>
+          <w:szCs w:val="24"/>
+          <w:lang w:eastAsia="ar-SA"/>
+        </w:rPr>
+      </w:pPr>
     </w:p>
     <w:p>
       <w:pPr>
@@ -311,11 +673,43 @@
           <w:szCs w:val="24"/>
           <w:lang w:eastAsia="ar-SA"/>
         </w:rPr>
-        <w:t>Dans le même temps dans le sud de la France des sportifs chrétiens aspiraient au même désir</w:t>
-      </w:r>
-      <w:r>
-        <w:rPr>
-          <w:rFonts w:ascii="Times New Roman" w:eastAsia="Times New Roman" w:hAnsi="Times New Roman" w:cs="Times New Roman"/>
+        <w:tab/>
+      </w:r>
+      <w:r>
+        <w:rPr>
+          <w:rFonts w:ascii="Times New Roman" w:eastAsia="Times New Roman" w:hAnsi="Times New Roman" w:cs="Times New Roman"/>
+          <w:b/>
+          <w:color w:val="000000"/>
+          <w:sz w:val="24"/>
+          <w:szCs w:val="24"/>
+          <w:lang w:eastAsia="ar-SA"/>
+        </w:rPr>
+        <w:t>En 19</w:t>
+      </w:r>
+      <w:r>
+        <w:rPr>
+          <w:rFonts w:ascii="Times New Roman" w:eastAsia="Times New Roman" w:hAnsi="Times New Roman" w:cs="Times New Roman"/>
+          <w:b/>
+          <w:color w:val="000000"/>
+          <w:sz w:val="24"/>
+          <w:szCs w:val="24"/>
+          <w:lang w:eastAsia="ar-SA"/>
+        </w:rPr>
+        <w:t>88</w:t>
+      </w:r>
+      <w:r>
+        <w:rPr>
+          <w:rFonts w:ascii="Times New Roman" w:eastAsia="Times New Roman" w:hAnsi="Times New Roman" w:cs="Times New Roman"/>
+          <w:sz w:val="24"/>
+          <w:szCs w:val="24"/>
+          <w:lang w:eastAsia="ar-SA"/>
+        </w:rPr>
+        <w:t>, pendant les J.O. de Séoul, lors d’une conférence mondiale regroupant ce type d’associations chrétiennes, les responsables français invités en Corée se sentirent pousser à unir leur action  au sein d’une même association. Le besoin de disposer d’un coordinateur à plein temps fut</w:t>
+      </w:r>
+      <w:r>
+        <w:rPr>
+          <w:rFonts w:ascii="Times New Roman" w:eastAsia="Times New Roman" w:hAnsi="Times New Roman" w:cs="Times New Roman"/>
+          <w:color w:val="000000" w:themeColor="text1"/>
           <w:sz w:val="24"/>
           <w:szCs w:val="24"/>
           <w:lang w:eastAsia="ar-SA"/>
@@ -325,15 +719,17 @@
       <w:r>
         <w:rPr>
           <w:rFonts w:ascii="Times New Roman" w:eastAsia="Times New Roman" w:hAnsi="Times New Roman" w:cs="Times New Roman"/>
-          <w:sz w:val="24"/>
-          <w:szCs w:val="24"/>
-          <w:lang w:eastAsia="ar-SA"/>
-        </w:rPr>
-        <w:t>dans les milieux du tennis avec</w:t>
-      </w:r>
-      <w:r>
-        <w:rPr>
-          <w:rFonts w:ascii="Times New Roman" w:eastAsia="Times New Roman" w:hAnsi="Times New Roman" w:cs="Times New Roman"/>
+          <w:color w:val="000000" w:themeColor="text1"/>
+          <w:sz w:val="24"/>
+          <w:szCs w:val="24"/>
+          <w:lang w:eastAsia="ar-SA"/>
+        </w:rPr>
+        <w:t>concrétisé</w:t>
+      </w:r>
+      <w:r>
+        <w:rPr>
+          <w:rFonts w:ascii="Times New Roman" w:eastAsia="Times New Roman" w:hAnsi="Times New Roman" w:cs="Times New Roman"/>
+          <w:color w:val="000000" w:themeColor="text1"/>
           <w:sz w:val="24"/>
           <w:szCs w:val="24"/>
           <w:lang w:eastAsia="ar-SA"/>
@@ -343,272 +739,6 @@
       <w:r>
         <w:rPr>
           <w:rFonts w:ascii="Times New Roman" w:eastAsia="Times New Roman" w:hAnsi="Times New Roman" w:cs="Times New Roman"/>
-          <w:b/>
-          <w:color w:val="000000"/>
-          <w:sz w:val="24"/>
-          <w:szCs w:val="24"/>
-          <w:lang w:eastAsia="ar-SA"/>
-        </w:rPr>
-        <w:t>Christian FIHOL</w:t>
-      </w:r>
-      <w:r>
-        <w:rPr>
-          <w:rFonts w:ascii="Times New Roman" w:eastAsia="Times New Roman" w:hAnsi="Times New Roman" w:cs="Times New Roman"/>
-          <w:sz w:val="24"/>
-          <w:szCs w:val="24"/>
-          <w:lang w:eastAsia="ar-SA"/>
-        </w:rPr>
-        <w:t xml:space="preserve"> du Vigan  (34) ou du basket-ball avec </w:t>
-      </w:r>
-      <w:r>
-        <w:rPr>
-          <w:rFonts w:ascii="Times New Roman" w:eastAsia="Times New Roman" w:hAnsi="Times New Roman" w:cs="Times New Roman"/>
-          <w:b/>
-          <w:color w:val="000000"/>
-          <w:sz w:val="24"/>
-          <w:szCs w:val="24"/>
-          <w:lang w:eastAsia="ar-SA"/>
-        </w:rPr>
-        <w:t>Gérard</w:t>
-      </w:r>
-      <w:r>
-        <w:rPr>
-          <w:rFonts w:ascii="Times New Roman" w:eastAsia="Times New Roman" w:hAnsi="Times New Roman" w:cs="Times New Roman"/>
-          <w:b/>
-          <w:color w:val="000000"/>
-          <w:sz w:val="24"/>
-          <w:szCs w:val="24"/>
-          <w:lang w:eastAsia="ar-SA"/>
-        </w:rPr>
-        <w:t xml:space="preserve"> </w:t>
-      </w:r>
-      <w:r>
-        <w:rPr>
-          <w:rFonts w:ascii="Times New Roman" w:eastAsia="Times New Roman" w:hAnsi="Times New Roman" w:cs="Times New Roman"/>
-          <w:b/>
-          <w:color w:val="000000"/>
-          <w:sz w:val="24"/>
-          <w:szCs w:val="24"/>
-          <w:lang w:eastAsia="ar-SA"/>
-        </w:rPr>
-        <w:t>LANNIEE</w:t>
-      </w:r>
-      <w:r>
-        <w:rPr>
-          <w:rFonts w:ascii="Times New Roman" w:eastAsia="Times New Roman" w:hAnsi="Times New Roman" w:cs="Times New Roman"/>
-          <w:sz w:val="24"/>
-          <w:szCs w:val="24"/>
-          <w:lang w:eastAsia="ar-SA"/>
-        </w:rPr>
-        <w:t xml:space="preserve"> (Nîmes). Sans se connaître les deux groupes se constituaient : </w:t>
-      </w:r>
-    </w:p>
-    <w:p>
-      <w:pPr>
-        <w:suppressAutoHyphens/>
-        <w:spacing w:after="0" w:line="240" w:lineRule="auto"/>
-        <w:jc w:val="both"/>
-        <w:rPr>
-          <w:rFonts w:ascii="Times New Roman" w:eastAsia="Times New Roman" w:hAnsi="Times New Roman" w:cs="Times New Roman"/>
-          <w:b/>
-          <w:color w:val="000000"/>
-          <w:sz w:val="24"/>
-          <w:szCs w:val="24"/>
-          <w:lang w:eastAsia="ar-SA"/>
-        </w:rPr>
-      </w:pPr>
-      <w:proofErr w:type="gramStart"/>
-      <w:r>
-        <w:rPr>
-          <w:rFonts w:ascii="Times New Roman" w:eastAsia="Times New Roman" w:hAnsi="Times New Roman" w:cs="Times New Roman"/>
-          <w:sz w:val="24"/>
-          <w:szCs w:val="24"/>
-          <w:lang w:eastAsia="ar-SA"/>
-        </w:rPr>
-        <w:t>ceux</w:t>
-      </w:r>
-      <w:proofErr w:type="gramEnd"/>
-      <w:r>
-        <w:rPr>
-          <w:rFonts w:ascii="Times New Roman" w:eastAsia="Times New Roman" w:hAnsi="Times New Roman" w:cs="Times New Roman"/>
-          <w:sz w:val="24"/>
-          <w:szCs w:val="24"/>
-          <w:lang w:eastAsia="ar-SA"/>
-        </w:rPr>
-        <w:t xml:space="preserve"> de l’association </w:t>
-      </w:r>
-      <w:r>
-        <w:rPr>
-          <w:rFonts w:ascii="Times New Roman" w:eastAsia="Times New Roman" w:hAnsi="Times New Roman" w:cs="Times New Roman"/>
-          <w:b/>
-          <w:color w:val="000000"/>
-          <w:sz w:val="24"/>
-          <w:szCs w:val="24"/>
-          <w:lang w:eastAsia="ar-SA"/>
-        </w:rPr>
-        <w:t>Sport &amp; Foi</w:t>
-      </w:r>
-      <w:r>
-        <w:rPr>
-          <w:rFonts w:ascii="Times New Roman" w:eastAsia="Times New Roman" w:hAnsi="Times New Roman" w:cs="Times New Roman"/>
-          <w:sz w:val="24"/>
-          <w:szCs w:val="24"/>
-          <w:lang w:eastAsia="ar-SA"/>
-        </w:rPr>
-        <w:t xml:space="preserve"> à Epinay sur Seine </w:t>
-      </w:r>
-      <w:r>
-        <w:rPr>
-          <w:rFonts w:ascii="Times New Roman" w:eastAsia="Times New Roman" w:hAnsi="Times New Roman" w:cs="Times New Roman"/>
-          <w:b/>
-          <w:color w:val="000000"/>
-          <w:sz w:val="24"/>
-          <w:szCs w:val="24"/>
-          <w:lang w:eastAsia="ar-SA"/>
-        </w:rPr>
-        <w:t>en 1984</w:t>
-      </w:r>
-      <w:r>
-        <w:rPr>
-          <w:rFonts w:ascii="Times New Roman" w:eastAsia="Times New Roman" w:hAnsi="Times New Roman" w:cs="Times New Roman"/>
-          <w:sz w:val="24"/>
-          <w:szCs w:val="24"/>
-          <w:lang w:eastAsia="ar-SA"/>
-        </w:rPr>
-        <w:t xml:space="preserve"> et ceux de </w:t>
-      </w:r>
-      <w:r>
-        <w:rPr>
-          <w:rFonts w:ascii="Times New Roman" w:eastAsia="Times New Roman" w:hAnsi="Times New Roman" w:cs="Times New Roman"/>
-          <w:b/>
-          <w:color w:val="000000"/>
-          <w:sz w:val="24"/>
-          <w:szCs w:val="24"/>
-          <w:lang w:eastAsia="ar-SA"/>
-        </w:rPr>
-        <w:t>la Fédération Nationale des Sportifs Chrétiens</w:t>
-      </w:r>
-      <w:r>
-        <w:rPr>
-          <w:rFonts w:ascii="Times New Roman" w:eastAsia="Times New Roman" w:hAnsi="Times New Roman" w:cs="Times New Roman"/>
-          <w:sz w:val="24"/>
-          <w:szCs w:val="24"/>
-          <w:lang w:eastAsia="ar-SA"/>
-        </w:rPr>
-        <w:t xml:space="preserve"> à Nîmes </w:t>
-      </w:r>
-      <w:r>
-        <w:rPr>
-          <w:rFonts w:ascii="Times New Roman" w:eastAsia="Times New Roman" w:hAnsi="Times New Roman" w:cs="Times New Roman"/>
-          <w:b/>
-          <w:color w:val="000000"/>
-          <w:sz w:val="24"/>
-          <w:szCs w:val="24"/>
-          <w:lang w:eastAsia="ar-SA"/>
-        </w:rPr>
-        <w:t>en 1983.</w:t>
-      </w:r>
-    </w:p>
-    <w:p>
-      <w:pPr>
-        <w:suppressAutoHyphens/>
-        <w:spacing w:after="0" w:line="240" w:lineRule="auto"/>
-        <w:jc w:val="both"/>
-        <w:rPr>
-          <w:rFonts w:ascii="Times New Roman" w:eastAsia="Times New Roman" w:hAnsi="Times New Roman" w:cs="Times New Roman"/>
-          <w:b/>
-          <w:color w:val="000000"/>
-          <w:sz w:val="24"/>
-          <w:szCs w:val="24"/>
-          <w:lang w:eastAsia="ar-SA"/>
-        </w:rPr>
-      </w:pPr>
-    </w:p>
-    <w:p>
-      <w:pPr>
-        <w:suppressAutoHyphens/>
-        <w:spacing w:after="0" w:line="240" w:lineRule="auto"/>
-        <w:jc w:val="both"/>
-        <w:rPr>
-          <w:rFonts w:ascii="Times New Roman" w:eastAsia="Times New Roman" w:hAnsi="Times New Roman" w:cs="Times New Roman"/>
-          <w:sz w:val="24"/>
-          <w:szCs w:val="24"/>
-          <w:lang w:eastAsia="ar-SA"/>
-        </w:rPr>
-      </w:pPr>
-      <w:r>
-        <w:rPr>
-          <w:rFonts w:ascii="Times New Roman" w:eastAsia="Times New Roman" w:hAnsi="Times New Roman" w:cs="Times New Roman"/>
-          <w:sz w:val="24"/>
-          <w:szCs w:val="24"/>
-          <w:lang w:eastAsia="ar-SA"/>
-        </w:rPr>
-        <w:tab/>
-      </w:r>
-      <w:r>
-        <w:rPr>
-          <w:rFonts w:ascii="Times New Roman" w:eastAsia="Times New Roman" w:hAnsi="Times New Roman" w:cs="Times New Roman"/>
-          <w:b/>
-          <w:color w:val="000000"/>
-          <w:sz w:val="24"/>
-          <w:szCs w:val="24"/>
-          <w:lang w:eastAsia="ar-SA"/>
-        </w:rPr>
-        <w:t>En 19</w:t>
-      </w:r>
-      <w:r>
-        <w:rPr>
-          <w:rFonts w:ascii="Times New Roman" w:eastAsia="Times New Roman" w:hAnsi="Times New Roman" w:cs="Times New Roman"/>
-          <w:b/>
-          <w:color w:val="000000"/>
-          <w:sz w:val="24"/>
-          <w:szCs w:val="24"/>
-          <w:lang w:eastAsia="ar-SA"/>
-        </w:rPr>
-        <w:t>88</w:t>
-      </w:r>
-      <w:r>
-        <w:rPr>
-          <w:rFonts w:ascii="Times New Roman" w:eastAsia="Times New Roman" w:hAnsi="Times New Roman" w:cs="Times New Roman"/>
-          <w:sz w:val="24"/>
-          <w:szCs w:val="24"/>
-          <w:lang w:eastAsia="ar-SA"/>
-        </w:rPr>
-        <w:t>, pendant les J.O. de Séoul, lors d’une conférence mondiale regroupant ce type d’associations chrétiennes, les responsables français invités en Corée se sentirent pousser à unir leur action  au sein d’une même association. Le besoin de disposer d’un coordinateur à plein temps fut</w:t>
-      </w:r>
-      <w:r>
-        <w:rPr>
-          <w:rFonts w:ascii="Times New Roman" w:eastAsia="Times New Roman" w:hAnsi="Times New Roman" w:cs="Times New Roman"/>
-          <w:color w:val="000000" w:themeColor="text1"/>
-          <w:sz w:val="24"/>
-          <w:szCs w:val="24"/>
-          <w:lang w:eastAsia="ar-SA"/>
-        </w:rPr>
-        <w:t xml:space="preserve"> </w:t>
-      </w:r>
-      <w:r>
-        <w:rPr>
-          <w:rFonts w:ascii="Times New Roman" w:eastAsia="Times New Roman" w:hAnsi="Times New Roman" w:cs="Times New Roman"/>
-          <w:color w:val="000000" w:themeColor="text1"/>
-          <w:sz w:val="24"/>
-          <w:szCs w:val="24"/>
-          <w:lang w:eastAsia="ar-SA"/>
-        </w:rPr>
-        <w:t>concrétisé</w:t>
-      </w:r>
-      <w:r>
-        <w:rPr>
-          <w:rFonts w:ascii="Times New Roman" w:eastAsia="Times New Roman" w:hAnsi="Times New Roman" w:cs="Times New Roman"/>
-          <w:color w:val="000000" w:themeColor="text1"/>
-          <w:sz w:val="24"/>
-          <w:szCs w:val="24"/>
-          <w:lang w:eastAsia="ar-SA"/>
-        </w:rPr>
-        <w:t xml:space="preserve"> </w:t>
-      </w:r>
-      <w:r>
-        <w:rPr>
-          <w:rFonts w:ascii="Times New Roman" w:eastAsia="Times New Roman" w:hAnsi="Times New Roman" w:cs="Times New Roman"/>
           <w:sz w:val="24"/>
           <w:szCs w:val="24"/>
           <w:lang w:eastAsia="ar-SA"/>
@@ -618,7 +748,6 @@
       <w:r>
         <w:rPr>
           <w:rFonts w:ascii="Times New Roman" w:eastAsia="Times New Roman" w:hAnsi="Times New Roman" w:cs="Times New Roman"/>
-          <w:b/>
           <w:color w:val="000000"/>
           <w:sz w:val="24"/>
           <w:szCs w:val="24"/>
@@ -936,12 +1065,62 @@
     </w:p>
     <w:sectPr>
       <w:pgSz w:w="11906" w:h="16838"/>
-      <w:pgMar w:top="1417" w:right="1417" w:bottom="1417" w:left="1417" w:header="708" w:footer="708" w:gutter="0"/>
+      <w:pgMar w:top="851" w:right="1418" w:bottom="851" w:left="1418" w:header="709" w:footer="709" w:gutter="0"/>
       <w:cols w:space="708"/>
       <w:docGrid w:linePitch="360"/>
     </w:sectPr>
   </w:body>
 </w:document>
+</file>
+
+<file path=word/endnotes.xml><?xml version="1.0" encoding="utf-8"?>
+<w:endnotes xmlns:ve="http://schemas.openxmlformats.org/markup-compatibility/2006" xmlns:o="urn:schemas-microsoft-com:office:office" xmlns:r="http://schemas.openxmlformats.org/officeDocument/2006/relationships" xmlns:m="http://schemas.openxmlformats.org/officeDocument/2006/math" xmlns:v="urn:schemas-microsoft-com:vml" xmlns:wp="http://schemas.openxmlformats.org/drawingml/2006/wordprocessingDrawing" xmlns:w10="urn:schemas-microsoft-com:office:word" xmlns:w="http://schemas.openxmlformats.org/wordprocessingml/2006/main" xmlns:wne="http://schemas.microsoft.com/office/word/2006/wordml">
+  <w:endnote w:type="separator" w:id="0">
+    <w:p>
+      <w:pPr>
+        <w:spacing w:after="0" w:line="240" w:lineRule="auto"/>
+      </w:pPr>
+      <w:r>
+        <w:separator/>
+      </w:r>
+    </w:p>
+  </w:endnote>
+  <w:endnote w:type="continuationSeparator" w:id="1">
+    <w:p>
+      <w:pPr>
+        <w:spacing w:after="0" w:line="240" w:lineRule="auto"/>
+      </w:pPr>
+      <w:r>
+        <w:continuationSeparator/>
+      </w:r>
+    </w:p>
+  </w:endnote>
+</w:endnotes>
+</file>
+
+<file path=word/footnotes.xml><?xml version="1.0" encoding="utf-8"?>
+<w:footnotes xmlns:ve="http://schemas.openxmlformats.org/markup-compatibility/2006" xmlns:o="urn:schemas-microsoft-com:office:office" xmlns:r="http://schemas.openxmlformats.org/officeDocument/2006/relationships" xmlns:m="http://schemas.openxmlformats.org/officeDocument/2006/math" xmlns:v="urn:schemas-microsoft-com:vml" xmlns:wp="http://schemas.openxmlformats.org/drawingml/2006/wordprocessingDrawing" xmlns:w10="urn:schemas-microsoft-com:office:word" xmlns:w="http://schemas.openxmlformats.org/wordprocessingml/2006/main" xmlns:wne="http://schemas.microsoft.com/office/word/2006/wordml">
+  <w:footnote w:type="separator" w:id="0">
+    <w:p>
+      <w:pPr>
+        <w:spacing w:after="0" w:line="240" w:lineRule="auto"/>
+      </w:pPr>
+      <w:r>
+        <w:separator/>
+      </w:r>
+    </w:p>
+  </w:footnote>
+  <w:footnote w:type="continuationSeparator" w:id="1">
+    <w:p>
+      <w:pPr>
+        <w:spacing w:after="0" w:line="240" w:lineRule="auto"/>
+      </w:pPr>
+      <w:r>
+        <w:continuationSeparator/>
+      </w:r>
+    </w:p>
+  </w:footnote>
+</w:footnotes>
 </file>
 
 <file path=word/styles.xml><?xml version="1.0" encoding="utf-8"?>
@@ -1150,6 +1329,84 @@
     <w:name w:val="wixguard"/>
     <w:basedOn w:val="Policepardfaut"/>
     <w:rsid w:val="00B21675"/>
+  </w:style>
+  <w:style w:type="paragraph" w:styleId="Textedebulles">
+    <w:name w:val="Balloon Text"/>
+    <w:basedOn w:val="Normal"/>
+    <w:link w:val="TextedebullesCar"/>
+    <w:uiPriority w:val="99"/>
+    <w:semiHidden/>
+    <w:unhideWhenUsed/>
+    <w:rsid w:val="00F64C63"/>
+    <w:pPr>
+      <w:spacing w:after="0" w:line="240" w:lineRule="auto"/>
+    </w:pPr>
+    <w:rPr>
+      <w:rFonts w:ascii="Tahoma" w:hAnsi="Tahoma" w:cs="Tahoma"/>
+      <w:sz w:val="16"/>
+      <w:szCs w:val="16"/>
+    </w:rPr>
+  </w:style>
+  <w:style w:type="character" w:customStyle="1" w:styleId="TextedebullesCar">
+    <w:name w:val="Texte de bulles Car"/>
+    <w:basedOn w:val="Policepardfaut"/>
+    <w:link w:val="Textedebulles"/>
+    <w:uiPriority w:val="99"/>
+    <w:semiHidden/>
+    <w:rsid w:val="00F64C63"/>
+    <w:rPr>
+      <w:rFonts w:ascii="Tahoma" w:hAnsi="Tahoma" w:cs="Tahoma"/>
+      <w:sz w:val="16"/>
+      <w:szCs w:val="16"/>
+    </w:rPr>
+  </w:style>
+  <w:style w:type="paragraph" w:styleId="En-tte">
+    <w:name w:val="header"/>
+    <w:basedOn w:val="Normal"/>
+    <w:link w:val="En-tteCar"/>
+    <w:uiPriority w:val="99"/>
+    <w:semiHidden/>
+    <w:unhideWhenUsed/>
+    <w:rsid w:val="00F64C63"/>
+    <w:pPr>
+      <w:tabs>
+        <w:tab w:val="center" w:pos="4536"/>
+        <w:tab w:val="right" w:pos="9072"/>
+      </w:tabs>
+      <w:spacing w:after="0" w:line="240" w:lineRule="auto"/>
+    </w:pPr>
+  </w:style>
+  <w:style w:type="character" w:customStyle="1" w:styleId="En-tteCar">
+    <w:name w:val="En-tête Car"/>
+    <w:basedOn w:val="Policepardfaut"/>
+    <w:link w:val="En-tte"/>
+    <w:uiPriority w:val="99"/>
+    <w:semiHidden/>
+    <w:rsid w:val="00F64C63"/>
+  </w:style>
+  <w:style w:type="paragraph" w:styleId="Pieddepage">
+    <w:name w:val="footer"/>
+    <w:basedOn w:val="Normal"/>
+    <w:link w:val="PieddepageCar"/>
+    <w:uiPriority w:val="99"/>
+    <w:semiHidden/>
+    <w:unhideWhenUsed/>
+    <w:rsid w:val="00F64C63"/>
+    <w:pPr>
+      <w:tabs>
+        <w:tab w:val="center" w:pos="4536"/>
+        <w:tab w:val="right" w:pos="9072"/>
+      </w:tabs>
+      <w:spacing w:after="0" w:line="240" w:lineRule="auto"/>
+    </w:pPr>
+  </w:style>
+  <w:style w:type="character" w:customStyle="1" w:styleId="PieddepageCar">
+    <w:name w:val="Pied de page Car"/>
+    <w:basedOn w:val="Policepardfaut"/>
+    <w:link w:val="Pieddepage"/>
+    <w:uiPriority w:val="99"/>
+    <w:semiHidden/>
+    <w:rsid w:val="00F64C63"/>
   </w:style>
 </w:styles>
 </file>

</xml_diff>